<commit_message>
actividad 2 con imagen mas grande
</commit_message>
<xml_diff>
--- a/Actividades/Taller IS - Actividad Nro 2.docx
+++ b/Actividades/Taller IS - Actividad Nro 2.docx
@@ -2140,6 +2140,7 @@
     </w:p>
     <w:p>
       <w:pPr>
+        <w:jc w:val="center"/>
         <w:rPr>
           <w:b w:val="1"/>
           <w:u w:val="single"/>
@@ -2147,19 +2148,12 @@
       </w:pPr>
       <w:r>
         <w:rPr>
-          <w:rtl w:val="0"/>
+          <w:b w:val="1"/>
+          <w:u w:val="single"/>
         </w:rPr>
-      </w:r>
-    </w:p>
-    <w:p>
-      <w:pPr>
-        <w:rPr/>
-      </w:pPr>
-      <w:r>
-        <w:rPr/>
         <w:drawing>
           <wp:inline distB="114300" distT="114300" distL="114300" distR="114300">
-            <wp:extent cx="5731200" cy="1485900"/>
+            <wp:extent cx="6124575" cy="2611087"/>
             <wp:effectExtent b="0" l="0" r="0" t="0"/>
             <wp:docPr id="1" name="image1.png"/>
             <a:graphic>
@@ -2179,7 +2173,7 @@
                   <pic:spPr>
                     <a:xfrm>
                       <a:off x="0" y="0"/>
-                      <a:ext cx="5731200" cy="1485900"/>
+                      <a:ext cx="6124575" cy="2611087"/>
                     </a:xfrm>
                     <a:prstGeom prst="rect"/>
                     <a:ln/>
@@ -2190,6 +2184,16 @@
           </wp:inline>
         </w:drawing>
       </w:r>
+      <w:r>
+        <w:rPr>
+          <w:rtl w:val="0"/>
+        </w:rPr>
+      </w:r>
+    </w:p>
+    <w:p>
+      <w:pPr>
+        <w:rPr/>
+      </w:pPr>
       <w:r>
         <w:rPr>
           <w:rtl w:val="0"/>

</xml_diff>